<commit_message>
Created document revision 3
Changed text to green and made it larger
</commit_message>
<xml_diff>
--- a/doc01.docx
+++ b/doc01.docx
@@ -5,17 +5,42 @@
     <w:p>
       <w:pPr>
         <w:rPr>
-          <w:color w:val="FF0000"/>
+          <w:color w:val="A8D08D" w:themeColor="accent6" w:themeTint="99"/>
+          <w:sz w:val="56"/>
+          <w:szCs w:val="56"/>
         </w:rPr>
       </w:pPr>
       <w:r>
         <w:rPr>
-          <w:color w:val="FF0000"/>
+          <w:color w:val="A8D08D" w:themeColor="accent6" w:themeTint="99"/>
+          <w:sz w:val="56"/>
+          <w:szCs w:val="56"/>
         </w:rPr>
-        <w:t>Document revision 1</w:t>
+        <w:t>Document revision 3</w:t>
       </w:r>
+    </w:p>
+    <w:p/>
+    <w:p/>
+    <w:p/>
+    <w:p/>
+    <w:p/>
+    <w:p/>
+    <w:p/>
+    <w:p/>
+    <w:p>
       <w:bookmarkStart w:id="0" w:name="_GoBack"/>
       <w:bookmarkEnd w:id="0"/>
+    </w:p>
+    <w:p/>
+    <w:p>
+      <w:pPr>
+        <w:tabs>
+          <w:tab w:val="left" w:pos="2620"/>
+        </w:tabs>
+      </w:pPr>
+      <w:r>
+        <w:tab/>
+      </w:r>
     </w:p>
     <w:sectPr>
       <w:pgSz w:w="12240" w:h="15840"/>

</xml_diff>